<commit_message>
Updated with final version of the documentation.
</commit_message>
<xml_diff>
--- a/ThirdWorkshopInformation.docx
+++ b/ThirdWorkshopInformation.docx
@@ -39,27 +39,51 @@
       <w:r>
         <w:t xml:space="preserve">: </w:t>
       </w:r>
-    </w:p>
-    <w:p>
-      <w:r>
-        <w:t xml:space="preserve">Chad’s Challenge </w:t>
-      </w:r>
-      <w:proofErr w:type="spellStart"/>
-      <w:r>
-        <w:t>Github</w:t>
-      </w:r>
-      <w:proofErr w:type="spellEnd"/>
-      <w:r>
-        <w:t xml:space="preserve">: </w:t>
-      </w:r>
       <w:hyperlink r:id="rId6" w:history="1">
         <w:r>
           <w:rPr>
             <w:rStyle w:val="Hyperlink"/>
           </w:rPr>
-          <w:t>https://github.com/Squirrelbear/ChadsChallengeDemoCopy</w:t>
+          <w:t>https://github.com/Squirrelbear/ThirdWorkshopDemoProject</w:t>
         </w:r>
       </w:hyperlink>
+    </w:p>
+    <w:p>
+      <w:r>
+        <w:t xml:space="preserve">Chad’s Challenge </w:t>
+      </w:r>
+      <w:proofErr w:type="spellStart"/>
+      <w:r>
+        <w:t>Github</w:t>
+      </w:r>
+      <w:proofErr w:type="spellEnd"/>
+      <w:r>
+        <w:t xml:space="preserve">: </w:t>
+      </w:r>
+      <w:r>
+        <w:fldChar w:fldCharType="begin"/>
+      </w:r>
+      <w:r>
+        <w:instrText xml:space="preserve"> HYPERLINK "</w:instrText>
+      </w:r>
+      <w:r>
+        <w:instrText>https://github.com/Squirrelbear/ChadsChallengeDemoCopy</w:instrText>
+      </w:r>
+      <w:r>
+        <w:instrText xml:space="preserve">" </w:instrText>
+      </w:r>
+      <w:r>
+        <w:fldChar w:fldCharType="separate"/>
+      </w:r>
+      <w:r>
+        <w:rPr>
+          <w:rStyle w:val="Hyperlink"/>
+        </w:rPr>
+        <w:t>https://github.com/Squirrelbear/ChadsChallengeDemoCopy</w:t>
+      </w:r>
+      <w:r>
+        <w:fldChar w:fldCharType="end"/>
+      </w:r>
     </w:p>
     <w:sdt>
       <w:sdtPr>
@@ -433,7 +457,7 @@
                 <w:noProof/>
                 <w:webHidden/>
               </w:rPr>
-              <w:t>2</w:t>
+              <w:t>3</w:t>
             </w:r>
             <w:r>
               <w:rPr>
@@ -697,7 +721,7 @@
                 <w:noProof/>
                 <w:webHidden/>
               </w:rPr>
-              <w:t>3</w:t>
+              <w:t>4</w:t>
             </w:r>
             <w:r>
               <w:rPr>
@@ -785,7 +809,7 @@
                 <w:noProof/>
                 <w:webHidden/>
               </w:rPr>
-              <w:t>3</w:t>
+              <w:t>4</w:t>
             </w:r>
             <w:r>
               <w:rPr>
@@ -1137,7 +1161,7 @@
                 <w:noProof/>
                 <w:webHidden/>
               </w:rPr>
-              <w:t>5</w:t>
+              <w:t>6</w:t>
             </w:r>
             <w:r>
               <w:rPr>
@@ -1489,7 +1513,7 @@
                 <w:noProof/>
                 <w:webHidden/>
               </w:rPr>
-              <w:t>7</w:t>
+              <w:t>8</w:t>
             </w:r>
             <w:r>
               <w:rPr>
@@ -1665,7 +1689,7 @@
                 <w:noProof/>
                 <w:webHidden/>
               </w:rPr>
-              <w:t>9</w:t>
+              <w:t>10</w:t>
             </w:r>
             <w:r>
               <w:rPr>
@@ -1841,7 +1865,7 @@
                 <w:noProof/>
                 <w:webHidden/>
               </w:rPr>
-              <w:t>10</w:t>
+              <w:t>11</w:t>
             </w:r>
             <w:r>
               <w:rPr>
@@ -2281,7 +2305,7 @@
                 <w:noProof/>
                 <w:webHidden/>
               </w:rPr>
-              <w:t>13</w:t>
+              <w:t>15</w:t>
             </w:r>
             <w:r>
               <w:rPr>
@@ -2369,7 +2393,7 @@
                 <w:noProof/>
                 <w:webHidden/>
               </w:rPr>
-              <w:t>13</w:t>
+              <w:t>15</w:t>
             </w:r>
             <w:r>
               <w:rPr>
@@ -2457,7 +2481,7 @@
                 <w:noProof/>
                 <w:webHidden/>
               </w:rPr>
-              <w:t>13</w:t>
+              <w:t>16</w:t>
             </w:r>
             <w:r>
               <w:rPr>
@@ -2545,7 +2569,7 @@
                 <w:noProof/>
                 <w:webHidden/>
               </w:rPr>
-              <w:t>14</w:t>
+              <w:t>17</w:t>
             </w:r>
             <w:r>
               <w:rPr>
@@ -2633,7 +2657,7 @@
                 <w:noProof/>
                 <w:webHidden/>
               </w:rPr>
-              <w:t>14</w:t>
+              <w:t>17</w:t>
             </w:r>
             <w:r>
               <w:rPr>
@@ -2721,7 +2745,7 @@
                 <w:noProof/>
                 <w:webHidden/>
               </w:rPr>
-              <w:t>14</w:t>
+              <w:t>18</w:t>
             </w:r>
             <w:r>
               <w:rPr>
@@ -2809,7 +2833,7 @@
                 <w:noProof/>
                 <w:webHidden/>
               </w:rPr>
-              <w:t>14</w:t>
+              <w:t>20</w:t>
             </w:r>
             <w:r>
               <w:rPr>
@@ -2897,7 +2921,7 @@
                 <w:noProof/>
                 <w:webHidden/>
               </w:rPr>
-              <w:t>14</w:t>
+              <w:t>21</w:t>
             </w:r>
             <w:r>
               <w:rPr>
@@ -2985,7 +3009,7 @@
                 <w:noProof/>
                 <w:webHidden/>
               </w:rPr>
-              <w:t>14</w:t>
+              <w:t>21</w:t>
             </w:r>
             <w:r>
               <w:rPr>
@@ -3073,7 +3097,7 @@
                 <w:noProof/>
                 <w:webHidden/>
               </w:rPr>
-              <w:t>15</w:t>
+              <w:t>22</w:t>
             </w:r>
             <w:r>
               <w:rPr>
@@ -3161,7 +3185,7 @@
                 <w:noProof/>
                 <w:webHidden/>
               </w:rPr>
-              <w:t>16</w:t>
+              <w:t>23</w:t>
             </w:r>
             <w:r>
               <w:rPr>
@@ -4765,7 +4789,29 @@
           <w:szCs w:val="19"/>
           <w:lang w:val="en-US"/>
         </w:rPr>
-        <w:t>// Don't fire if the tower is completely destroyed.</w:t>
+        <w:t xml:space="preserve">// Don't fire if the tower is </w:t>
+      </w:r>
+      <w:proofErr w:type="gramStart"/>
+      <w:r>
+        <w:rPr>
+          <w:rFonts w:ascii="Consolas" w:hAnsi="Consolas" w:cs="Consolas"/>
+          <w:color w:val="008000"/>
+          <w:sz w:val="19"/>
+          <w:szCs w:val="19"/>
+          <w:lang w:val="en-US"/>
+        </w:rPr>
+        <w:t>completely destroyed</w:t>
+      </w:r>
+      <w:proofErr w:type="gramEnd"/>
+      <w:r>
+        <w:rPr>
+          <w:rFonts w:ascii="Consolas" w:hAnsi="Consolas" w:cs="Consolas"/>
+          <w:color w:val="008000"/>
+          <w:sz w:val="19"/>
+          <w:szCs w:val="19"/>
+          <w:lang w:val="en-US"/>
+        </w:rPr>
+        <w:t>.</w:t>
       </w:r>
     </w:p>
     <w:p>
@@ -7549,7 +7595,15 @@
         </w:numPr>
       </w:pPr>
       <w:r>
-        <w:t>Tower Type: This dictates what the other properties are set to.</w:t>
+        <w:t xml:space="preserve">Tower Type: </w:t>
+      </w:r>
+      <w:proofErr w:type="gramStart"/>
+      <w:r>
+        <w:t>This dictates</w:t>
+      </w:r>
+      <w:proofErr w:type="gramEnd"/>
+      <w:r>
+        <w:t xml:space="preserve"> what the other properties are set to.</w:t>
       </w:r>
     </w:p>
     <w:p>
@@ -8018,7 +8072,15 @@
       </w:r>
       <w:proofErr w:type="spellEnd"/>
       <w:r>
-        <w:t xml:space="preserve"> and spawns waves of enemies that are initially disabled. Then gradually enables them based on timings sent along with the definition.</w:t>
+        <w:t xml:space="preserve"> and </w:t>
+      </w:r>
+      <w:proofErr w:type="gramStart"/>
+      <w:r>
+        <w:t>spawns</w:t>
+      </w:r>
+      <w:proofErr w:type="gramEnd"/>
+      <w:r>
+        <w:t xml:space="preserve"> waves of enemies that are initially disabled. Then gradually enables them based on timings sent along with the definition.</w:t>
       </w:r>
     </w:p>
     <w:p>
@@ -8441,7 +8503,15 @@
       </w:r>
       <w:proofErr w:type="spellEnd"/>
       <w:r>
-        <w:t xml:space="preserve"> is the “</w:t>
+        <w:t xml:space="preserve"> </w:t>
+      </w:r>
+      <w:proofErr w:type="gramStart"/>
+      <w:r>
+        <w:t>is</w:t>
+      </w:r>
+      <w:proofErr w:type="gramEnd"/>
+      <w:r>
+        <w:t xml:space="preserve"> the “</w:t>
       </w:r>
       <w:proofErr w:type="spellStart"/>
       <w:r>
@@ -10145,12 +10215,17 @@
         <w:jc w:val="left"/>
       </w:pPr>
       <w:proofErr w:type="spellStart"/>
+      <w:proofErr w:type="gramStart"/>
       <w:r>
         <w:t>OnSomeEvent</w:t>
       </w:r>
       <w:proofErr w:type="spellEnd"/>
       <w:r>
-        <w:t>?.Invoke();</w:t>
+        <w:t>?.</w:t>
+      </w:r>
+      <w:proofErr w:type="gramEnd"/>
+      <w:r>
+        <w:t>Invoke();</w:t>
       </w:r>
     </w:p>
     <w:p>
@@ -11180,7 +11255,15 @@
         <w:t xml:space="preserve"> disc sampling has a very even distribution that </w:t>
       </w:r>
       <w:r>
-        <w:t>keeps a minimum distance between objects but not too much. This strategy is combined with a filter to make objects only spawn inside the rooms. And in some cases the corridors.</w:t>
+        <w:t xml:space="preserve">keeps a minimum distance between objects but not too much. This strategy is combined with a filter to make objects only spawn inside the rooms. And in some </w:t>
+      </w:r>
+      <w:proofErr w:type="gramStart"/>
+      <w:r>
+        <w:t>cases</w:t>
+      </w:r>
+      <w:proofErr w:type="gramEnd"/>
+      <w:r>
+        <w:t xml:space="preserve"> the corridors.</w:t>
       </w:r>
     </w:p>
     <w:p>
@@ -11414,7 +11497,15 @@
     </w:p>
     <w:p>
       <w:r>
-        <w:t>Was a game developed in 2011 by a group lead by myself along with Brett Mitchell, Kane Stone, and Phill Lavender. It was developed with XNA so it isn’t directly related to development with Unity, but it has been included for anyone interested.</w:t>
+        <w:t xml:space="preserve">Was a game developed in 2011 by a group lead by myself along with Brett Mitchell, Kane Stone, and Phill Lavender. It was developed with </w:t>
+      </w:r>
+      <w:proofErr w:type="gramStart"/>
+      <w:r>
+        <w:t>XNA</w:t>
+      </w:r>
+      <w:proofErr w:type="gramEnd"/>
+      <w:r>
+        <w:t xml:space="preserve"> so it isn’t directly related to development with Unity, but it has been included for anyone interested.</w:t>
       </w:r>
     </w:p>
     <w:p>

</xml_diff>